<commit_message>
prima di separare framework
</commit_message>
<xml_diff>
--- a/REV/VALUTAZIONE della TESI DI DOTTORATO.docx
+++ b/REV/VALUTAZIONE della TESI DI DOTTORATO.docx
@@ -1,6 +1,6 @@
 
 <file path=word/document.xml><?xml version="1.0" encoding="utf-8"?>
-<w:document xmlns:wpc="http://schemas.microsoft.com/office/word/2010/wordprocessingCanvas" xmlns:cx="http://schemas.microsoft.com/office/drawing/2014/chartex" xmlns:cx1="http://schemas.microsoft.com/office/drawing/2015/9/8/chartex" xmlns:mc="http://schemas.openxmlformats.org/markup-compatibility/2006" xmlns:o="urn:schemas-microsoft-com:office:office" xmlns:r="http://schemas.openxmlformats.org/officeDocument/2006/relationships" xmlns:m="http://schemas.openxmlformats.org/officeDocument/2006/math" xmlns:v="urn:schemas-microsoft-com:vml" xmlns:wp14="http://schemas.microsoft.com/office/word/2010/wordprocessingDrawing" xmlns:wp="http://schemas.openxmlformats.org/drawingml/2006/wordprocessingDrawing" xmlns:w10="urn:schemas-microsoft-com:office:word" xmlns:w="http://schemas.openxmlformats.org/wordprocessingml/2006/main" xmlns:w14="http://schemas.microsoft.com/office/word/2010/wordml" xmlns:w15="http://schemas.microsoft.com/office/word/2012/wordml" xmlns:w16se="http://schemas.microsoft.com/office/word/2015/wordml/symex" xmlns:wpg="http://schemas.microsoft.com/office/word/2010/wordprocessingGroup" xmlns:wpi="http://schemas.microsoft.com/office/word/2010/wordprocessingInk" xmlns:wne="http://schemas.microsoft.com/office/word/2006/wordml" xmlns:wps="http://schemas.microsoft.com/office/word/2010/wordprocessingShape" mc:Ignorable="w14 w15 w16se wp14">
+<w:document xmlns:wpc="http://schemas.microsoft.com/office/word/2010/wordprocessingCanvas" xmlns:mc="http://schemas.openxmlformats.org/markup-compatibility/2006" xmlns:o="urn:schemas-microsoft-com:office:office" xmlns:r="http://schemas.openxmlformats.org/officeDocument/2006/relationships" xmlns:m="http://schemas.openxmlformats.org/officeDocument/2006/math" xmlns:v="urn:schemas-microsoft-com:vml" xmlns:wp14="http://schemas.microsoft.com/office/word/2010/wordprocessingDrawing" xmlns:wp="http://schemas.openxmlformats.org/drawingml/2006/wordprocessingDrawing" xmlns:w10="urn:schemas-microsoft-com:office:word" xmlns:w="http://schemas.openxmlformats.org/wordprocessingml/2006/main" xmlns:w14="http://schemas.microsoft.com/office/word/2010/wordml" xmlns:w15="http://schemas.microsoft.com/office/word/2012/wordml" xmlns:wpg="http://schemas.microsoft.com/office/word/2010/wordprocessingGroup" xmlns:wpi="http://schemas.microsoft.com/office/word/2010/wordprocessingInk" xmlns:wne="http://schemas.microsoft.com/office/word/2006/wordml" xmlns:wps="http://schemas.microsoft.com/office/word/2010/wordprocessingShape" mc:Ignorable="w14 w15 wp14">
   <w:body>
     <w:p>
       <w:pPr>
@@ -12,8 +12,6 @@
           <w:szCs w:val="36"/>
         </w:rPr>
       </w:pPr>
-      <w:bookmarkStart w:id="0" w:name="_GoBack"/>
-      <w:bookmarkEnd w:id="0"/>
       <w:r>
         <w:rPr>
           <w:b/>
@@ -41,44 +39,82 @@
           <w:sz w:val="23"/>
           <w:szCs w:val="23"/>
         </w:rPr>
-        <w:t>Titolo della tesi</w:t>
+        <w:t>Titolo della tesi:</w:t>
       </w:r>
       <w:r>
         <w:rPr>
           <w:sz w:val="23"/>
           <w:szCs w:val="23"/>
         </w:rPr>
-        <w:t>:</w:t>
+        <w:t xml:space="preserve"> </w:t>
+      </w:r>
+    </w:p>
+    <w:p>
+      <w:pPr>
+        <w:rPr>
+          <w:b/>
+          <w:sz w:val="23"/>
+          <w:szCs w:val="23"/>
+        </w:rPr>
+      </w:pPr>
+      <w:r>
+        <w:rPr>
+          <w:b/>
+          <w:sz w:val="23"/>
+          <w:szCs w:val="23"/>
+        </w:rPr>
+        <w:t>Forecast Based Traffic Signal Coordination Using Congestion Modelling and Real-Time Data</w:t>
       </w:r>
     </w:p>
     <w:p>
       <w:r>
         <w:t>Candidato:</w:t>
       </w:r>
-    </w:p>
-    <w:p>
-      <w:pPr>
-        <w:rPr>
-          <w:sz w:val="23"/>
-          <w:szCs w:val="23"/>
-        </w:rPr>
-      </w:pPr>
       <w:r>
         <w:t xml:space="preserve"> </w:t>
       </w:r>
       <w:r>
         <w:rPr>
+          <w:b/>
+        </w:rPr>
+        <w:t>Pietro Meschini</w:t>
+      </w:r>
+    </w:p>
+    <w:p>
+      <w:pPr>
+        <w:rPr>
           <w:sz w:val="23"/>
           <w:szCs w:val="23"/>
         </w:rPr>
-        <w:t>tutor/s accademico</w:t>
+      </w:pPr>
+      <w:r>
+        <w:rPr>
+          <w:sz w:val="23"/>
+          <w:szCs w:val="23"/>
+        </w:rPr>
+        <w:t xml:space="preserve">Tutor </w:t>
       </w:r>
       <w:r>
         <w:rPr>
           <w:sz w:val="23"/>
           <w:szCs w:val="23"/>
         </w:rPr>
-        <w:t>:</w:t>
+        <w:t>accademico:</w:t>
+      </w:r>
+      <w:r>
+        <w:rPr>
+          <w:sz w:val="23"/>
+          <w:szCs w:val="23"/>
+        </w:rPr>
+        <w:t xml:space="preserve"> </w:t>
+      </w:r>
+      <w:r>
+        <w:rPr>
+          <w:b/>
+          <w:sz w:val="23"/>
+          <w:szCs w:val="23"/>
+        </w:rPr>
+        <w:t>Guido Gentile</w:t>
       </w:r>
     </w:p>
     <w:p>
@@ -92,21 +128,26 @@
         </w:rPr>
       </w:pPr>
       <w:r>
+        <w:rPr>
+          <w:sz w:val="23"/>
+          <w:szCs w:val="23"/>
+        </w:rPr>
+        <w:t>Valutatore:</w:t>
+      </w:r>
+      <w:r>
+        <w:rPr>
+          <w:sz w:val="23"/>
+          <w:szCs w:val="23"/>
+        </w:rPr>
         <w:t xml:space="preserve"> </w:t>
       </w:r>
       <w:r>
         <w:rPr>
+          <w:b/>
           <w:sz w:val="23"/>
           <w:szCs w:val="23"/>
         </w:rPr>
-        <w:t>Valutatore</w:t>
-      </w:r>
-      <w:r>
-        <w:rPr>
-          <w:sz w:val="23"/>
-          <w:szCs w:val="23"/>
-        </w:rPr>
-        <w:t>:</w:t>
+        <w:t>Andrea Papola</w:t>
       </w:r>
     </w:p>
     <w:p>
@@ -124,7 +165,7 @@
     </w:p>
     <w:tbl>
       <w:tblPr>
-        <w:tblStyle w:val="Grigliatabella"/>
+        <w:tblStyle w:val="TableGrid"/>
         <w:tblW w:w="9532" w:type="dxa"/>
         <w:jc w:val="right"/>
         <w:tblLook w:val="04A0" w:firstRow="1" w:lastRow="0" w:firstColumn="1" w:lastColumn="0" w:noHBand="0" w:noVBand="1"/>
@@ -253,7 +294,18 @@
           <w:p>
             <w:pPr>
               <w:jc w:val="center"/>
-            </w:pPr>
+              <w:rPr>
+                <w:rFonts w:ascii="Berlin Sans FB Demi" w:hAnsi="Berlin Sans FB Demi"/>
+                <w:b/>
+              </w:rPr>
+            </w:pPr>
+            <w:r>
+              <w:rPr>
+                <w:rFonts w:ascii="Berlin Sans FB Demi" w:hAnsi="Berlin Sans FB Demi"/>
+                <w:b/>
+              </w:rPr>
+              <w:t>X</w:t>
+            </w:r>
           </w:p>
         </w:tc>
         <w:tc>
@@ -337,6 +389,13 @@
             <w:pPr>
               <w:jc w:val="center"/>
             </w:pPr>
+            <w:r>
+              <w:rPr>
+                <w:rFonts w:ascii="Berlin Sans FB Demi" w:hAnsi="Berlin Sans FB Demi"/>
+                <w:b/>
+              </w:rPr>
+              <w:t>X</w:t>
+            </w:r>
           </w:p>
         </w:tc>
         <w:tc>
@@ -398,7 +457,7 @@
     </w:p>
     <w:tbl>
       <w:tblPr>
-        <w:tblStyle w:val="Grigliatabella"/>
+        <w:tblStyle w:val="TableGrid"/>
         <w:tblW w:w="9537" w:type="dxa"/>
         <w:jc w:val="right"/>
         <w:tblLook w:val="04A0" w:firstRow="1" w:lastRow="0" w:firstColumn="1" w:lastColumn="0" w:noHBand="0" w:noVBand="1"/>
@@ -539,6 +598,13 @@
             <w:pPr>
               <w:jc w:val="center"/>
             </w:pPr>
+            <w:r>
+              <w:rPr>
+                <w:rFonts w:ascii="Berlin Sans FB Demi" w:hAnsi="Berlin Sans FB Demi"/>
+                <w:b/>
+              </w:rPr>
+              <w:t>X</w:t>
+            </w:r>
           </w:p>
         </w:tc>
         <w:tc>
@@ -586,11 +652,24 @@
             <w:gridSpan w:val="6"/>
           </w:tcPr>
           <w:p>
-            <w:proofErr w:type="gramStart"/>
             <w:r>
               <w:t>Commento :</w:t>
             </w:r>
-            <w:proofErr w:type="gramEnd"/>
+            <w:r>
+              <w:t xml:space="preserve"> trattandosi di un’</w:t>
+            </w:r>
+            <w:r>
+              <w:t>applicazione pratica, è naturale che lo spettro delle conoscenze da acquisire e del lavoro da fare si sia esteso in molte direzioni non strettamente focalizzate sull’</w:t>
+            </w:r>
+            <w:r>
+              <w:t>obiettivo specifico, delle quali è difficile (e talvolta superfluo) dare conto nel corpo della tesi</w:t>
+            </w:r>
+            <w:r>
+              <w:t>. Appare tuttavia sufficientemente chiaro che l’obiettivo principale sia lo sviluppo del modulo di ottimizzazione ma che gran parte della rilevanza del lavoro risieda nella sua integrazione con il framework di traffic modelling/</w:t>
+            </w:r>
+            <w:r>
+              <w:t>management, anche rispetto alle soluzioni esistenti che sono ampiamente discusse.</w:t>
+            </w:r>
           </w:p>
           <w:p/>
         </w:tc>
@@ -631,7 +710,7 @@
     </w:p>
     <w:tbl>
       <w:tblPr>
-        <w:tblStyle w:val="Grigliatabella"/>
+        <w:tblStyle w:val="TableGrid"/>
         <w:tblW w:w="9532" w:type="dxa"/>
         <w:jc w:val="right"/>
         <w:tblLook w:val="04A0" w:firstRow="1" w:lastRow="0" w:firstColumn="1" w:lastColumn="0" w:noHBand="0" w:noVBand="1"/>
@@ -772,6 +851,13 @@
             <w:pPr>
               <w:jc w:val="center"/>
             </w:pPr>
+            <w:r>
+              <w:rPr>
+                <w:rFonts w:ascii="Berlin Sans FB Demi" w:hAnsi="Berlin Sans FB Demi"/>
+                <w:b/>
+              </w:rPr>
+              <w:t>X</w:t>
+            </w:r>
           </w:p>
         </w:tc>
         <w:tc>
@@ -819,16 +905,61 @@
             <w:gridSpan w:val="6"/>
           </w:tcPr>
           <w:p>
-            <w:proofErr w:type="gramStart"/>
-            <w:r>
-              <w:t xml:space="preserve">Commento </w:t>
-            </w:r>
-            <w:r>
-              <w:t>:</w:t>
-            </w:r>
-            <w:proofErr w:type="gramEnd"/>
-          </w:p>
-          <w:p/>
+            <w:r>
+              <w:t>Commento :</w:t>
+            </w:r>
+            <w:r>
+              <w:t xml:space="preserve"> non si tratta di un’idea rivoluzionaria ma </w:t>
+            </w:r>
+            <w:r>
+              <w:t xml:space="preserve">di una prova di fattibilità che </w:t>
+            </w:r>
+            <w:r>
+              <w:t>contiene le premesse per</w:t>
+            </w:r>
+            <w:r>
+              <w:t xml:space="preserve"> l’implem</w:t>
+            </w:r>
+            <w:r>
+              <w:t>entazione</w:t>
+            </w:r>
+            <w:r>
+              <w:t xml:space="preserve"> su reti reali</w:t>
+            </w:r>
+            <w:r>
+              <w:t xml:space="preserve"> di soluzioni di ottimizzazione finora </w:t>
+            </w:r>
+            <w:r>
+              <w:t>sostanzialmente</w:t>
+            </w:r>
+            <w:r>
+              <w:t xml:space="preserve"> impraticabili.</w:t>
+            </w:r>
+            <w:r>
+              <w:t xml:space="preserve"> </w:t>
+            </w:r>
+            <w:r>
+              <w:t>I singoli componenti che concorrono al risultato finale (algoritmo genetico, caricamento dinamico) sono ben noti,</w:t>
+            </w:r>
+            <w:r>
+              <w:t xml:space="preserve"> ma </w:t>
+            </w:r>
+            <w:r>
+              <w:t>una loro</w:t>
+            </w:r>
+            <w:r>
+              <w:t xml:space="preserve"> combinazione </w:t>
+            </w:r>
+            <w:r>
+              <w:t xml:space="preserve">fruibile </w:t>
+            </w:r>
+            <w:r>
+              <w:t>nel co</w:t>
+            </w:r>
+            <w:r>
+              <w:t>ntesto real-time non è scontata.</w:t>
+            </w:r>
+          </w:p>
         </w:tc>
       </w:tr>
     </w:tbl>
@@ -867,7 +998,7 @@
     </w:p>
     <w:tbl>
       <w:tblPr>
-        <w:tblStyle w:val="Grigliatabella"/>
+        <w:tblStyle w:val="TableGrid"/>
         <w:tblW w:w="9532" w:type="dxa"/>
         <w:jc w:val="right"/>
         <w:tblLook w:val="04A0" w:firstRow="1" w:lastRow="0" w:firstColumn="1" w:lastColumn="0" w:noHBand="0" w:noVBand="1"/>
@@ -997,6 +1128,13 @@
             <w:pPr>
               <w:jc w:val="center"/>
             </w:pPr>
+            <w:r>
+              <w:rPr>
+                <w:rFonts w:ascii="Berlin Sans FB Demi" w:hAnsi="Berlin Sans FB Demi"/>
+                <w:b/>
+              </w:rPr>
+              <w:t>X</w:t>
+            </w:r>
           </w:p>
         </w:tc>
         <w:tc>
@@ -1080,6 +1218,13 @@
             <w:pPr>
               <w:jc w:val="center"/>
             </w:pPr>
+            <w:r>
+              <w:rPr>
+                <w:rFonts w:ascii="Berlin Sans FB Demi" w:hAnsi="Berlin Sans FB Demi"/>
+                <w:b/>
+              </w:rPr>
+              <w:t>X</w:t>
+            </w:r>
           </w:p>
         </w:tc>
         <w:tc>
@@ -1127,13 +1272,16 @@
             <w:gridSpan w:val="6"/>
           </w:tcPr>
           <w:p>
-            <w:proofErr w:type="gramStart"/>
             <w:r>
               <w:t>Commento :</w:t>
             </w:r>
-            <w:proofErr w:type="gramEnd"/>
-          </w:p>
-          <w:p/>
+            <w:r>
+              <w:t xml:space="preserve"> i principi dell’applicazione sono solidi e ben illustrati; si sarebbe potuto spendere qualche sforzo in più </w:t>
+            </w:r>
+            <w:r>
+              <w:t>nello studio dei parametri ottimali dell’algoritmo genetico.</w:t>
+            </w:r>
+          </w:p>
         </w:tc>
       </w:tr>
     </w:tbl>
@@ -1167,12 +1315,13 @@
           <w:sz w:val="23"/>
           <w:szCs w:val="23"/>
         </w:rPr>
+        <w:lastRenderedPageBreak/>
         <w:t xml:space="preserve">Risultati e correttezza delle conclusioni </w:t>
       </w:r>
     </w:p>
     <w:tbl>
       <w:tblPr>
-        <w:tblStyle w:val="Grigliatabella"/>
+        <w:tblStyle w:val="TableGrid"/>
         <w:tblW w:w="9532" w:type="dxa"/>
         <w:jc w:val="right"/>
         <w:tblLook w:val="04A0" w:firstRow="1" w:lastRow="0" w:firstColumn="1" w:lastColumn="0" w:noHBand="0" w:noVBand="1"/>
@@ -1324,6 +1473,13 @@
             <w:pPr>
               <w:jc w:val="center"/>
             </w:pPr>
+            <w:r>
+              <w:rPr>
+                <w:rFonts w:ascii="Berlin Sans FB Demi" w:hAnsi="Berlin Sans FB Demi"/>
+                <w:b/>
+              </w:rPr>
+              <w:t>X</w:t>
+            </w:r>
           </w:p>
         </w:tc>
         <w:tc>
@@ -1385,6 +1541,13 @@
             <w:pPr>
               <w:jc w:val="center"/>
             </w:pPr>
+            <w:r>
+              <w:rPr>
+                <w:rFonts w:ascii="Berlin Sans FB Demi" w:hAnsi="Berlin Sans FB Demi"/>
+                <w:b/>
+              </w:rPr>
+              <w:t>X</w:t>
+            </w:r>
           </w:p>
         </w:tc>
         <w:tc>
@@ -1432,13 +1595,43 @@
             <w:gridSpan w:val="6"/>
           </w:tcPr>
           <w:p>
-            <w:proofErr w:type="gramStart"/>
             <w:r>
               <w:t>Commento :</w:t>
             </w:r>
-            <w:proofErr w:type="gramEnd"/>
-          </w:p>
-          <w:p/>
+            <w:r>
+              <w:t xml:space="preserve"> </w:t>
+            </w:r>
+            <w:r>
+              <w:t>si sarebbero potute fare più prove numeriche a sostegno dell’efficacia del metodo in diverse istanze del problema (vedi commenti</w:t>
+            </w:r>
+            <w:r>
+              <w:t xml:space="preserve"> alla valutazione complessiva)</w:t>
+            </w:r>
+            <w:r>
+              <w:t>, ma ciò che viene presentato è ottenuto e presentato con adeguato rigore</w:t>
+            </w:r>
+            <w:r>
+              <w:t xml:space="preserve">; le </w:t>
+            </w:r>
+            <w:r>
+              <w:t xml:space="preserve">conclusioni sono </w:t>
+            </w:r>
+            <w:r>
+              <w:t xml:space="preserve">né più ne meno che </w:t>
+            </w:r>
+            <w:r>
+              <w:t>coerenti con i risultati ottenuti</w:t>
+            </w:r>
+            <w:r>
+              <w:t xml:space="preserve">, che sono </w:t>
+            </w:r>
+            <w:r>
+              <w:t>comunque</w:t>
+            </w:r>
+            <w:r>
+              <w:t xml:space="preserve"> incoraggianti.</w:t>
+            </w:r>
+          </w:p>
         </w:tc>
       </w:tr>
     </w:tbl>
@@ -1477,7 +1670,7 @@
     </w:p>
     <w:tbl>
       <w:tblPr>
-        <w:tblStyle w:val="Grigliatabella"/>
+        <w:tblStyle w:val="TableGrid"/>
         <w:tblW w:w="9532" w:type="dxa"/>
         <w:jc w:val="right"/>
         <w:tblLook w:val="04A0" w:firstRow="1" w:lastRow="0" w:firstColumn="1" w:lastColumn="0" w:noHBand="0" w:noVBand="1"/>
@@ -1629,6 +1822,13 @@
             <w:pPr>
               <w:jc w:val="center"/>
             </w:pPr>
+            <w:r>
+              <w:rPr>
+                <w:rFonts w:ascii="Berlin Sans FB Demi" w:hAnsi="Berlin Sans FB Demi"/>
+                <w:b/>
+              </w:rPr>
+              <w:t>X</w:t>
+            </w:r>
           </w:p>
         </w:tc>
         <w:tc>
@@ -1665,13 +1865,25 @@
             <w:gridSpan w:val="6"/>
           </w:tcPr>
           <w:p>
-            <w:proofErr w:type="gramStart"/>
             <w:r>
               <w:t>Commento :</w:t>
             </w:r>
-            <w:proofErr w:type="gramEnd"/>
-          </w:p>
-          <w:p/>
+            <w:r>
+              <w:t xml:space="preserve"> non</w:t>
+            </w:r>
+            <w:r>
+              <w:t xml:space="preserve"> vi sono </w:t>
+            </w:r>
+            <w:r>
+              <w:t xml:space="preserve">sostanziali </w:t>
+            </w:r>
+            <w:r>
+              <w:t xml:space="preserve">elementi di </w:t>
+            </w:r>
+            <w:r>
+              <w:t>novità dal punto di vista prettamente scientifico/modellistico ma diverse soluzioni interessanti utilizzate nell’implementazione.</w:t>
+            </w:r>
+          </w:p>
         </w:tc>
       </w:tr>
     </w:tbl>
@@ -1699,7 +1911,7 @@
     </w:p>
     <w:tbl>
       <w:tblPr>
-        <w:tblStyle w:val="Grigliatabella"/>
+        <w:tblStyle w:val="TableGrid"/>
         <w:tblW w:w="9532" w:type="dxa"/>
         <w:jc w:val="right"/>
         <w:tblLook w:val="04A0" w:firstRow="1" w:lastRow="0" w:firstColumn="1" w:lastColumn="0" w:noHBand="0" w:noVBand="1"/>
@@ -1829,6 +2041,13 @@
             <w:pPr>
               <w:jc w:val="center"/>
             </w:pPr>
+            <w:r>
+              <w:rPr>
+                <w:rFonts w:ascii="Berlin Sans FB Demi" w:hAnsi="Berlin Sans FB Demi"/>
+                <w:b/>
+              </w:rPr>
+              <w:t>X</w:t>
+            </w:r>
           </w:p>
         </w:tc>
         <w:tc>
@@ -1887,13 +2106,52 @@
             <w:gridSpan w:val="6"/>
           </w:tcPr>
           <w:p>
-            <w:proofErr w:type="gramStart"/>
             <w:r>
               <w:t>Commento :</w:t>
             </w:r>
-            <w:proofErr w:type="gramEnd"/>
-          </w:p>
-          <w:p/>
+            <w:r>
+              <w:t xml:space="preserve"> la rilevanza del lavoro sta principalmente nel fatto che </w:t>
+            </w:r>
+            <w:r>
+              <w:t>già costituisce un primo passo, all’interno di un contesto di produzione,</w:t>
+            </w:r>
+            <w:r>
+              <w:t xml:space="preserve"> verso l’</w:t>
+            </w:r>
+            <w:r>
+              <w:t>applicazione in tempo reale su reti reali di tecniche di ottimizzazione avanzate. Il lavoro di integrazione</w:t>
+            </w:r>
+            <w:r>
+              <w:t xml:space="preserve"> delle diverse componenti, le interfacce dati,</w:t>
+            </w:r>
+            <w:r>
+              <w:t xml:space="preserve"> </w:t>
+            </w:r>
+            <w:r>
+              <w:t>la</w:t>
+            </w:r>
+            <w:r>
+              <w:t xml:space="preserve"> </w:t>
+            </w:r>
+            <w:r>
+              <w:t xml:space="preserve">macrosimulazione </w:t>
+            </w:r>
+            <w:r>
+              <w:t xml:space="preserve">della rete semaforizzata </w:t>
+            </w:r>
+            <w:r>
+              <w:t>dinamicamente,</w:t>
+            </w:r>
+            <w:r>
+              <w:t xml:space="preserve"> </w:t>
+            </w:r>
+            <w:r>
+              <w:t xml:space="preserve">sono </w:t>
+            </w:r>
+            <w:r>
+              <w:t>di fatto già in uso.</w:t>
+            </w:r>
+          </w:p>
         </w:tc>
       </w:tr>
     </w:tbl>
@@ -1921,7 +2179,7 @@
     </w:p>
     <w:tbl>
       <w:tblPr>
-        <w:tblStyle w:val="Grigliatabella"/>
+        <w:tblStyle w:val="TableGrid"/>
         <w:tblW w:w="9532" w:type="dxa"/>
         <w:jc w:val="right"/>
         <w:tblLook w:val="04A0" w:firstRow="1" w:lastRow="0" w:firstColumn="1" w:lastColumn="0" w:noHBand="0" w:noVBand="1"/>
@@ -2051,6 +2309,13 @@
             <w:pPr>
               <w:jc w:val="center"/>
             </w:pPr>
+            <w:r>
+              <w:rPr>
+                <w:rFonts w:ascii="Berlin Sans FB Demi" w:hAnsi="Berlin Sans FB Demi"/>
+                <w:b/>
+              </w:rPr>
+              <w:t>X</w:t>
+            </w:r>
           </w:p>
         </w:tc>
         <w:tc>
@@ -2109,13 +2374,18 @@
             <w:gridSpan w:val="6"/>
           </w:tcPr>
           <w:p>
-            <w:proofErr w:type="gramStart"/>
             <w:r>
               <w:t>Commento :</w:t>
             </w:r>
-            <w:proofErr w:type="gramEnd"/>
-          </w:p>
-          <w:p/>
+            <w:r>
+              <w:t xml:space="preserve"> i riferimenti usati per la contestualizzazione del problema sono puntuali. Le tecniche di simulazione ed ottimizzazione note sono implementate </w:t>
+            </w:r>
+            <w:r>
+              <w:t>e presentate con rigore rispetto alla letteratura originale.</w:t>
+            </w:r>
+            <w:bookmarkStart w:id="0" w:name="_GoBack"/>
+            <w:bookmarkEnd w:id="0"/>
+          </w:p>
         </w:tc>
       </w:tr>
     </w:tbl>
@@ -2225,7 +2495,7 @@
     </w:p>
     <w:tbl>
       <w:tblPr>
-        <w:tblStyle w:val="Grigliatabella"/>
+        <w:tblStyle w:val="TableGrid"/>
         <w:tblW w:w="0" w:type="auto"/>
         <w:tblLook w:val="04A0" w:firstRow="1" w:lastRow="0" w:firstColumn="1" w:lastColumn="0" w:noHBand="0" w:noVBand="1"/>
       </w:tblPr>
@@ -2495,12 +2765,13 @@
           <w:sz w:val="23"/>
           <w:szCs w:val="23"/>
         </w:rPr>
+        <w:lastRenderedPageBreak/>
         <w:t>In caso di valutazione positiva e ammissione all’esame finale la valutazione complessiva è:</w:t>
       </w:r>
     </w:p>
     <w:tbl>
       <w:tblPr>
-        <w:tblStyle w:val="Grigliatabella"/>
+        <w:tblStyle w:val="TableGrid"/>
         <w:tblW w:w="9674" w:type="dxa"/>
         <w:jc w:val="right"/>
         <w:tblLook w:val="04A0" w:firstRow="1" w:lastRow="0" w:firstColumn="1" w:lastColumn="0" w:noHBand="0" w:noVBand="1"/>
@@ -2688,11 +2959,9 @@
             <w:gridSpan w:val="6"/>
           </w:tcPr>
           <w:p>
-            <w:proofErr w:type="gramStart"/>
             <w:r>
               <w:t>Commento :</w:t>
             </w:r>
-            <w:proofErr w:type="gramEnd"/>
           </w:p>
           <w:p/>
         </w:tc>
@@ -2798,7 +3067,7 @@
 </file>
 
 <file path=word/endnotes.xml><?xml version="1.0" encoding="utf-8"?>
-<w:endnotes xmlns:wpc="http://schemas.microsoft.com/office/word/2010/wordprocessingCanvas" xmlns:cx="http://schemas.microsoft.com/office/drawing/2014/chartex" xmlns:cx1="http://schemas.microsoft.com/office/drawing/2015/9/8/chartex" xmlns:mc="http://schemas.openxmlformats.org/markup-compatibility/2006" xmlns:o="urn:schemas-microsoft-com:office:office" xmlns:r="http://schemas.openxmlformats.org/officeDocument/2006/relationships" xmlns:m="http://schemas.openxmlformats.org/officeDocument/2006/math" xmlns:v="urn:schemas-microsoft-com:vml" xmlns:wp14="http://schemas.microsoft.com/office/word/2010/wordprocessingDrawing" xmlns:wp="http://schemas.openxmlformats.org/drawingml/2006/wordprocessingDrawing" xmlns:w10="urn:schemas-microsoft-com:office:word" xmlns:w="http://schemas.openxmlformats.org/wordprocessingml/2006/main" xmlns:w14="http://schemas.microsoft.com/office/word/2010/wordml" xmlns:w15="http://schemas.microsoft.com/office/word/2012/wordml" xmlns:w16se="http://schemas.microsoft.com/office/word/2015/wordml/symex" xmlns:wpg="http://schemas.microsoft.com/office/word/2010/wordprocessingGroup" xmlns:wpi="http://schemas.microsoft.com/office/word/2010/wordprocessingInk" xmlns:wne="http://schemas.microsoft.com/office/word/2006/wordml" xmlns:wps="http://schemas.microsoft.com/office/word/2010/wordprocessingShape" mc:Ignorable="w14 w15 w16se wp14">
+<w:endnotes xmlns:wpc="http://schemas.microsoft.com/office/word/2010/wordprocessingCanvas" xmlns:mc="http://schemas.openxmlformats.org/markup-compatibility/2006" xmlns:o="urn:schemas-microsoft-com:office:office" xmlns:r="http://schemas.openxmlformats.org/officeDocument/2006/relationships" xmlns:m="http://schemas.openxmlformats.org/officeDocument/2006/math" xmlns:v="urn:schemas-microsoft-com:vml" xmlns:wp14="http://schemas.microsoft.com/office/word/2010/wordprocessingDrawing" xmlns:wp="http://schemas.openxmlformats.org/drawingml/2006/wordprocessingDrawing" xmlns:w10="urn:schemas-microsoft-com:office:word" xmlns:w="http://schemas.openxmlformats.org/wordprocessingml/2006/main" xmlns:w14="http://schemas.microsoft.com/office/word/2010/wordml" xmlns:w15="http://schemas.microsoft.com/office/word/2012/wordml" xmlns:wpg="http://schemas.microsoft.com/office/word/2010/wordprocessingGroup" xmlns:wpi="http://schemas.microsoft.com/office/word/2010/wordprocessingInk" xmlns:wne="http://schemas.microsoft.com/office/word/2006/wordml" xmlns:wps="http://schemas.microsoft.com/office/word/2010/wordprocessingShape" mc:Ignorable="w14 w15 wp14">
   <w:endnote w:type="separator" w:id="-1">
     <w:p>
       <w:pPr>
@@ -2823,7 +3092,7 @@
 </file>
 
 <file path=word/footnotes.xml><?xml version="1.0" encoding="utf-8"?>
-<w:footnotes xmlns:wpc="http://schemas.microsoft.com/office/word/2010/wordprocessingCanvas" xmlns:cx="http://schemas.microsoft.com/office/drawing/2014/chartex" xmlns:cx1="http://schemas.microsoft.com/office/drawing/2015/9/8/chartex" xmlns:mc="http://schemas.openxmlformats.org/markup-compatibility/2006" xmlns:o="urn:schemas-microsoft-com:office:office" xmlns:r="http://schemas.openxmlformats.org/officeDocument/2006/relationships" xmlns:m="http://schemas.openxmlformats.org/officeDocument/2006/math" xmlns:v="urn:schemas-microsoft-com:vml" xmlns:wp14="http://schemas.microsoft.com/office/word/2010/wordprocessingDrawing" xmlns:wp="http://schemas.openxmlformats.org/drawingml/2006/wordprocessingDrawing" xmlns:w10="urn:schemas-microsoft-com:office:word" xmlns:w="http://schemas.openxmlformats.org/wordprocessingml/2006/main" xmlns:w14="http://schemas.microsoft.com/office/word/2010/wordml" xmlns:w15="http://schemas.microsoft.com/office/word/2012/wordml" xmlns:w16se="http://schemas.microsoft.com/office/word/2015/wordml/symex" xmlns:wpg="http://schemas.microsoft.com/office/word/2010/wordprocessingGroup" xmlns:wpi="http://schemas.microsoft.com/office/word/2010/wordprocessingInk" xmlns:wne="http://schemas.microsoft.com/office/word/2006/wordml" xmlns:wps="http://schemas.microsoft.com/office/word/2010/wordprocessingShape" mc:Ignorable="w14 w15 w16se wp14">
+<w:footnotes xmlns:wpc="http://schemas.microsoft.com/office/word/2010/wordprocessingCanvas" xmlns:mc="http://schemas.openxmlformats.org/markup-compatibility/2006" xmlns:o="urn:schemas-microsoft-com:office:office" xmlns:r="http://schemas.openxmlformats.org/officeDocument/2006/relationships" xmlns:m="http://schemas.openxmlformats.org/officeDocument/2006/math" xmlns:v="urn:schemas-microsoft-com:vml" xmlns:wp14="http://schemas.microsoft.com/office/word/2010/wordprocessingDrawing" xmlns:wp="http://schemas.openxmlformats.org/drawingml/2006/wordprocessingDrawing" xmlns:w10="urn:schemas-microsoft-com:office:word" xmlns:w="http://schemas.openxmlformats.org/wordprocessingml/2006/main" xmlns:w14="http://schemas.microsoft.com/office/word/2010/wordml" xmlns:w15="http://schemas.microsoft.com/office/word/2012/wordml" xmlns:wpg="http://schemas.microsoft.com/office/word/2010/wordprocessingGroup" xmlns:wpi="http://schemas.microsoft.com/office/word/2010/wordprocessingInk" xmlns:wne="http://schemas.microsoft.com/office/word/2006/wordml" xmlns:wps="http://schemas.microsoft.com/office/word/2010/wordprocessingShape" mc:Ignorable="w14 w15 wp14">
   <w:footnote w:type="separator" w:id="-1">
     <w:p>
       <w:pPr>
@@ -2848,7 +3117,7 @@
 </file>
 
 <file path=word/header1.xml><?xml version="1.0" encoding="utf-8"?>
-<w:hdr xmlns:wpc="http://schemas.microsoft.com/office/word/2010/wordprocessingCanvas" xmlns:cx="http://schemas.microsoft.com/office/drawing/2014/chartex" xmlns:cx1="http://schemas.microsoft.com/office/drawing/2015/9/8/chartex" xmlns:mc="http://schemas.openxmlformats.org/markup-compatibility/2006" xmlns:o="urn:schemas-microsoft-com:office:office" xmlns:r="http://schemas.openxmlformats.org/officeDocument/2006/relationships" xmlns:m="http://schemas.openxmlformats.org/officeDocument/2006/math" xmlns:v="urn:schemas-microsoft-com:vml" xmlns:wp14="http://schemas.microsoft.com/office/word/2010/wordprocessingDrawing" xmlns:wp="http://schemas.openxmlformats.org/drawingml/2006/wordprocessingDrawing" xmlns:w10="urn:schemas-microsoft-com:office:word" xmlns:w="http://schemas.openxmlformats.org/wordprocessingml/2006/main" xmlns:w14="http://schemas.microsoft.com/office/word/2010/wordml" xmlns:w15="http://schemas.microsoft.com/office/word/2012/wordml" xmlns:w16se="http://schemas.microsoft.com/office/word/2015/wordml/symex" xmlns:wpg="http://schemas.microsoft.com/office/word/2010/wordprocessingGroup" xmlns:wpi="http://schemas.microsoft.com/office/word/2010/wordprocessingInk" xmlns:wne="http://schemas.microsoft.com/office/word/2006/wordml" xmlns:wps="http://schemas.microsoft.com/office/word/2010/wordprocessingShape" mc:Ignorable="w14 w15 w16se wp14">
+<w:hdr xmlns:wpc="http://schemas.microsoft.com/office/word/2010/wordprocessingCanvas" xmlns:mc="http://schemas.openxmlformats.org/markup-compatibility/2006" xmlns:o="urn:schemas-microsoft-com:office:office" xmlns:r="http://schemas.openxmlformats.org/officeDocument/2006/relationships" xmlns:m="http://schemas.openxmlformats.org/officeDocument/2006/math" xmlns:v="urn:schemas-microsoft-com:vml" xmlns:wp14="http://schemas.microsoft.com/office/word/2010/wordprocessingDrawing" xmlns:wp="http://schemas.openxmlformats.org/drawingml/2006/wordprocessingDrawing" xmlns:w10="urn:schemas-microsoft-com:office:word" xmlns:w="http://schemas.openxmlformats.org/wordprocessingml/2006/main" xmlns:w14="http://schemas.microsoft.com/office/word/2010/wordml" xmlns:w15="http://schemas.microsoft.com/office/word/2012/wordml" xmlns:wpg="http://schemas.microsoft.com/office/word/2010/wordprocessingGroup" xmlns:wpi="http://schemas.microsoft.com/office/word/2010/wordprocessingInk" xmlns:wne="http://schemas.microsoft.com/office/word/2006/wordml" xmlns:wps="http://schemas.microsoft.com/office/word/2010/wordprocessingShape" mc:Ignorable="w14 w15 wp14">
   <w:tbl>
     <w:tblPr>
       <w:tblW w:w="10065" w:type="dxa"/>
@@ -2889,7 +3158,7 @@
             <w:rPr>
               <w:rFonts w:ascii="Arial" w:hAnsi="Arial"/>
               <w:noProof/>
-              <w:lang w:eastAsia="it-IT"/>
+              <w:lang w:val="en-GB" w:eastAsia="en-GB"/>
             </w:rPr>
             <w:drawing>
               <wp:inline distT="0" distB="0" distL="0" distR="0" wp14:anchorId="5F64ED91" wp14:editId="3DFAAB58">
@@ -3098,73 +3367,7 @@
               <w:rFonts w:ascii="Arial" w:hAnsi="Arial"/>
               <w:sz w:val="16"/>
             </w:rPr>
-            <w:t xml:space="preserve">Via </w:t>
-          </w:r>
-          <w:proofErr w:type="spellStart"/>
-          <w:r>
-            <w:rPr>
-              <w:rFonts w:ascii="Arial" w:hAnsi="Arial"/>
-              <w:sz w:val="16"/>
-            </w:rPr>
-            <w:t>Eudossiana</w:t>
-          </w:r>
-          <w:proofErr w:type="spellEnd"/>
-          <w:r>
-            <w:rPr>
-              <w:rFonts w:ascii="Arial" w:hAnsi="Arial"/>
-              <w:sz w:val="16"/>
-            </w:rPr>
-            <w:t>, 18</w:t>
-          </w:r>
-        </w:p>
-        <w:p>
-          <w:pPr>
-            <w:tabs>
-              <w:tab w:val="left" w:pos="5670"/>
-            </w:tabs>
-            <w:spacing w:after="0"/>
-            <w:jc w:val="both"/>
-            <w:rPr>
-              <w:rFonts w:ascii="Arial" w:hAnsi="Arial"/>
-              <w:sz w:val="16"/>
-            </w:rPr>
-          </w:pPr>
-          <w:proofErr w:type="spellStart"/>
-          <w:r>
-            <w:rPr>
-              <w:rFonts w:ascii="Arial" w:hAnsi="Arial"/>
-              <w:sz w:val="16"/>
-            </w:rPr>
-            <w:t>Tel</w:t>
-          </w:r>
-          <w:proofErr w:type="spellEnd"/>
-          <w:r>
-            <w:rPr>
-              <w:rFonts w:ascii="Arial" w:hAnsi="Arial"/>
-              <w:sz w:val="16"/>
-            </w:rPr>
-            <w:t xml:space="preserve">: </w:t>
-          </w:r>
-          <w:r>
-            <w:rPr>
-              <w:rFonts w:ascii="Arial" w:hAnsi="Arial"/>
-              <w:sz w:val="16"/>
-            </w:rPr>
-            <w:t xml:space="preserve">06 </w:t>
-          </w:r>
-          <w:r>
-            <w:rPr>
-              <w:rFonts w:ascii="Arial" w:hAnsi="Arial"/>
-              <w:sz w:val="16"/>
-            </w:rPr>
-            <w:t>44585</w:t>
-          </w:r>
-          <w:r>
-            <w:rPr>
-              <w:rFonts w:ascii="Arial" w:hAnsi="Arial"/>
-              <w:sz w:val="16"/>
-            </w:rPr>
-            <w:t xml:space="preserve"> 115</w:t>
+            <w:t>Via Eudossiana, 18</w:t>
           </w:r>
         </w:p>
         <w:p>
@@ -3184,28 +3387,27 @@
               <w:rFonts w:ascii="Arial" w:hAnsi="Arial"/>
               <w:sz w:val="16"/>
             </w:rPr>
-            <w:t xml:space="preserve">Fax: </w:t>
+            <w:t>Tel: 06 44585 115</w:t>
           </w:r>
+        </w:p>
+        <w:p>
+          <w:pPr>
+            <w:tabs>
+              <w:tab w:val="left" w:pos="5670"/>
+            </w:tabs>
+            <w:spacing w:after="0"/>
+            <w:jc w:val="both"/>
+            <w:rPr>
+              <w:rFonts w:ascii="Arial" w:hAnsi="Arial"/>
+              <w:sz w:val="16"/>
+            </w:rPr>
+          </w:pPr>
           <w:r>
             <w:rPr>
               <w:rFonts w:ascii="Arial" w:hAnsi="Arial"/>
               <w:sz w:val="16"/>
             </w:rPr>
-            <w:t xml:space="preserve">06 </w:t>
-          </w:r>
-          <w:r>
-            <w:rPr>
-              <w:rFonts w:ascii="Arial" w:hAnsi="Arial"/>
-              <w:sz w:val="16"/>
-            </w:rPr>
-            <w:t>44585</w:t>
-          </w:r>
-          <w:r>
-            <w:rPr>
-              <w:rFonts w:ascii="Arial" w:hAnsi="Arial"/>
-              <w:sz w:val="16"/>
-            </w:rPr>
-            <w:t>121</w:t>
+            <w:t>Fax: 06 44585121</w:t>
           </w:r>
         </w:p>
       </w:tc>
@@ -3213,14 +3415,14 @@
   </w:tbl>
   <w:p>
     <w:pPr>
-      <w:pStyle w:val="Intestazione"/>
+      <w:pStyle w:val="Header"/>
     </w:pPr>
   </w:p>
 </w:hdr>
 </file>
 
 <file path=word/styles.xml><?xml version="1.0" encoding="utf-8"?>
-<w:styles xmlns:mc="http://schemas.openxmlformats.org/markup-compatibility/2006" xmlns:r="http://schemas.openxmlformats.org/officeDocument/2006/relationships" xmlns:w="http://schemas.openxmlformats.org/wordprocessingml/2006/main" xmlns:w14="http://schemas.microsoft.com/office/word/2010/wordml" xmlns:w15="http://schemas.microsoft.com/office/word/2012/wordml" xmlns:w16se="http://schemas.microsoft.com/office/word/2015/wordml/symex" mc:Ignorable="w14 w15 w16se">
+<w:styles xmlns:mc="http://schemas.openxmlformats.org/markup-compatibility/2006" xmlns:r="http://schemas.openxmlformats.org/officeDocument/2006/relationships" xmlns:w="http://schemas.openxmlformats.org/wordprocessingml/2006/main" xmlns:w14="http://schemas.microsoft.com/office/word/2010/wordml" xmlns:w15="http://schemas.microsoft.com/office/word/2012/wordml" mc:Ignorable="w14 w15">
   <w:docDefaults>
     <w:rPrDefault>
       <w:rPr>
@@ -3609,17 +3811,17 @@
     <w:lsdException w:name="List Table 6 Colorful Accent 6" w:uiPriority="51"/>
     <w:lsdException w:name="List Table 7 Colorful Accent 6" w:uiPriority="52"/>
   </w:latentStyles>
-  <w:style w:type="paragraph" w:default="1" w:styleId="Normale">
+  <w:style w:type="paragraph" w:default="1" w:styleId="Normal">
     <w:name w:val="Normal"/>
     <w:qFormat/>
   </w:style>
-  <w:style w:type="character" w:default="1" w:styleId="Carpredefinitoparagrafo">
+  <w:style w:type="character" w:default="1" w:styleId="DefaultParagraphFont">
     <w:name w:val="Default Paragraph Font"/>
     <w:uiPriority w:val="1"/>
     <w:semiHidden/>
     <w:unhideWhenUsed/>
   </w:style>
-  <w:style w:type="table" w:default="1" w:styleId="Tabellanormale">
+  <w:style w:type="table" w:default="1" w:styleId="TableNormal">
     <w:name w:val="Normal Table"/>
     <w:uiPriority w:val="99"/>
     <w:semiHidden/>
@@ -3634,7 +3836,7 @@
       </w:tblCellMar>
     </w:tblPr>
   </w:style>
-  <w:style w:type="numbering" w:default="1" w:styleId="Nessunelenco">
+  <w:style w:type="numbering" w:default="1" w:styleId="NoList">
     <w:name w:val="No List"/>
     <w:uiPriority w:val="99"/>
     <w:semiHidden/>
@@ -3656,9 +3858,9 @@
       <w:szCs w:val="24"/>
     </w:rPr>
   </w:style>
-  <w:style w:type="table" w:styleId="Grigliatabella">
+  <w:style w:type="table" w:styleId="TableGrid">
     <w:name w:val="Table Grid"/>
-    <w:basedOn w:val="Tabellanormale"/>
+    <w:basedOn w:val="TableNormal"/>
     <w:uiPriority w:val="39"/>
     <w:rsid w:val="005B1BC1"/>
     <w:pPr>
@@ -3675,10 +3877,10 @@
       </w:tblBorders>
     </w:tblPr>
   </w:style>
-  <w:style w:type="paragraph" w:styleId="Intestazione">
+  <w:style w:type="paragraph" w:styleId="Header">
     <w:name w:val="header"/>
-    <w:basedOn w:val="Normale"/>
-    <w:link w:val="IntestazioneCarattere"/>
+    <w:basedOn w:val="Normal"/>
+    <w:link w:val="HeaderChar"/>
     <w:uiPriority w:val="99"/>
     <w:unhideWhenUsed/>
     <w:rsid w:val="000F759B"/>
@@ -3690,17 +3892,17 @@
       <w:spacing w:after="0" w:line="240" w:lineRule="auto"/>
     </w:pPr>
   </w:style>
-  <w:style w:type="character" w:customStyle="1" w:styleId="IntestazioneCarattere">
-    <w:name w:val="Intestazione Carattere"/>
-    <w:basedOn w:val="Carpredefinitoparagrafo"/>
-    <w:link w:val="Intestazione"/>
+  <w:style w:type="character" w:customStyle="1" w:styleId="HeaderChar">
+    <w:name w:val="Header Char"/>
+    <w:basedOn w:val="DefaultParagraphFont"/>
+    <w:link w:val="Header"/>
     <w:uiPriority w:val="99"/>
     <w:rsid w:val="000F759B"/>
   </w:style>
-  <w:style w:type="paragraph" w:styleId="Pidipagina">
+  <w:style w:type="paragraph" w:styleId="Footer">
     <w:name w:val="footer"/>
-    <w:basedOn w:val="Normale"/>
-    <w:link w:val="PidipaginaCarattere"/>
+    <w:basedOn w:val="Normal"/>
+    <w:link w:val="FooterChar"/>
     <w:uiPriority w:val="99"/>
     <w:unhideWhenUsed/>
     <w:rsid w:val="000F759B"/>
@@ -3712,10 +3914,10 @@
       <w:spacing w:after="0" w:line="240" w:lineRule="auto"/>
     </w:pPr>
   </w:style>
-  <w:style w:type="character" w:customStyle="1" w:styleId="PidipaginaCarattere">
-    <w:name w:val="Piè di pagina Carattere"/>
-    <w:basedOn w:val="Carpredefinitoparagrafo"/>
-    <w:link w:val="Pidipagina"/>
+  <w:style w:type="character" w:customStyle="1" w:styleId="FooterChar">
+    <w:name w:val="Footer Char"/>
+    <w:basedOn w:val="DefaultParagraphFont"/>
+    <w:link w:val="Footer"/>
     <w:uiPriority w:val="99"/>
     <w:rsid w:val="000F759B"/>
   </w:style>

</xml_diff>